<commit_message>
minor fix 4 lab
</commit_message>
<xml_diff>
--- a/U2/lab4/Laboratory Work 4 Report.docx
+++ b/U2/lab4/Laboratory Work 4 Report.docx
@@ -2162,6 +2162,7 @@
       <w:r>
         <w:rPr>
           <w:b/>
+          <w:noProof/>
           <w:lang w:val="en-US"/>
         </w:rPr>
         <w:drawing>
@@ -3127,14 +3128,7 @@
           <w:bCs/>
           <w:lang w:val="en-US"/>
         </w:rPr>
-        <w:t>body</w:t>
-      </w:r>
-      <w:r>
-        <w:rPr>
-          <w:bCs/>
-          <w:lang w:val="en-US"/>
-        </w:rPr>
-        <w:t>.sql</w:t>
+        <w:t>body.sql</w:t>
       </w:r>
       <w:proofErr w:type="spellEnd"/>
     </w:p>
@@ -3156,6 +3150,7 @@
       <w:r>
         <w:rPr>
           <w:bCs/>
+          <w:noProof/>
           <w:lang w:val="en-US"/>
         </w:rPr>
         <w:drawing>
@@ -3261,6 +3256,7 @@
       <w:r>
         <w:rPr>
           <w:b/>
+          <w:noProof/>
           <w:lang w:val="en-GB"/>
         </w:rPr>
         <w:drawing>
@@ -3335,6 +3331,7 @@
       <w:r>
         <w:rPr>
           <w:bCs/>
+          <w:noProof/>
           <w:lang w:val="en-GB"/>
         </w:rPr>
         <w:drawing>
@@ -3376,6 +3373,7 @@
       <w:r>
         <w:rPr>
           <w:bCs/>
+          <w:noProof/>
           <w:lang w:val="en-GB"/>
         </w:rPr>
         <w:drawing>
@@ -3435,6 +3433,7 @@
       <w:r>
         <w:rPr>
           <w:bCs/>
+          <w:noProof/>
           <w:lang w:val="en-GB"/>
         </w:rPr>
         <w:drawing>
@@ -3749,6 +3748,7 @@
       <w:r>
         <w:rPr>
           <w:bCs/>
+          <w:noProof/>
           <w:lang w:val="en-GB"/>
         </w:rPr>
         <w:drawing>
@@ -3870,6 +3870,7 @@
       <w:r>
         <w:rPr>
           <w:bCs/>
+          <w:noProof/>
           <w:lang w:val="en-GB"/>
         </w:rPr>
         <w:lastRenderedPageBreak/>
@@ -3960,6 +3961,7 @@
       </w:pPr>
       <w:r>
         <w:rPr>
+          <w:noProof/>
           <w:lang w:val="en-GB"/>
         </w:rPr>
         <w:drawing>
@@ -4167,6 +4169,7 @@
       <w:r>
         <w:rPr>
           <w:bCs/>
+          <w:noProof/>
           <w:lang w:val="en-GB"/>
         </w:rPr>
         <w:drawing>
@@ -4225,6 +4228,7 @@
       <w:r>
         <w:rPr>
           <w:b/>
+          <w:noProof/>
           <w:lang w:val="en-US"/>
         </w:rPr>
         <w:drawing>
@@ -4374,6 +4378,7 @@
     <w:p>
       <w:pPr>
         <w:rPr>
+          <w:rStyle w:val="normaltextrun"/>
           <w:bCs/>
           <w:szCs w:val="28"/>
           <w:lang w:val="en-GB"/>
@@ -4408,6 +4413,323 @@
         <w:t>pkg_dw_stores_body.sql</w:t>
       </w:r>
       <w:proofErr w:type="spellEnd"/>
+    </w:p>
+    <w:p>
+      <w:pPr>
+        <w:ind w:firstLine="708"/>
+        <w:jc w:val="center"/>
+        <w:rPr>
+          <w:rStyle w:val="normaltextrun"/>
+          <w:b/>
+          <w:szCs w:val="28"/>
+          <w:lang w:val="en-GB"/>
+        </w:rPr>
+      </w:pPr>
+    </w:p>
+    <w:p>
+      <w:pPr>
+        <w:ind w:firstLine="708"/>
+        <w:jc w:val="center"/>
+        <w:rPr>
+          <w:rStyle w:val="normaltextrun"/>
+          <w:b/>
+          <w:szCs w:val="28"/>
+          <w:lang w:val="en-GB"/>
+        </w:rPr>
+      </w:pPr>
+      <w:r>
+        <w:rPr>
+          <w:rStyle w:val="normaltextrun"/>
+          <w:b/>
+          <w:szCs w:val="28"/>
+          <w:lang w:val="en-GB"/>
+        </w:rPr>
+        <w:drawing>
+          <wp:inline distT="0" distB="0" distL="0" distR="0" wp14:anchorId="78D1D3AB" wp14:editId="4932E6DC">
+            <wp:extent cx="4019550" cy="2273300"/>
+            <wp:effectExtent l="0" t="0" r="0" b="0"/>
+            <wp:docPr id="2" name="Picture 2"/>
+            <wp:cNvGraphicFramePr>
+              <a:graphicFrameLocks xmlns:a="http://schemas.openxmlformats.org/drawingml/2006/main" noChangeAspect="1"/>
+            </wp:cNvGraphicFramePr>
+            <a:graphic xmlns:a="http://schemas.openxmlformats.org/drawingml/2006/main">
+              <a:graphicData uri="http://schemas.openxmlformats.org/drawingml/2006/picture">
+                <pic:pic xmlns:pic="http://schemas.openxmlformats.org/drawingml/2006/picture">
+                  <pic:nvPicPr>
+                    <pic:cNvPr id="1" name=""/>
+                    <pic:cNvPicPr/>
+                  </pic:nvPicPr>
+                  <pic:blipFill rotWithShape="1">
+                    <a:blip r:embed="rId17"/>
+                    <a:srcRect t="16356"/>
+                    <a:stretch/>
+                  </pic:blipFill>
+                  <pic:spPr bwMode="auto">
+                    <a:xfrm>
+                      <a:off x="0" y="0"/>
+                      <a:ext cx="4019757" cy="2273417"/>
+                    </a:xfrm>
+                    <a:prstGeom prst="rect">
+                      <a:avLst/>
+                    </a:prstGeom>
+                    <a:ln>
+                      <a:noFill/>
+                    </a:ln>
+                    <a:extLst>
+                      <a:ext uri="{53640926-AAD7-44D8-BBD7-CCE9431645EC}">
+                        <a14:shadowObscured xmlns:a14="http://schemas.microsoft.com/office/drawing/2010/main"/>
+                      </a:ext>
+                    </a:extLst>
+                  </pic:spPr>
+                </pic:pic>
+              </a:graphicData>
+            </a:graphic>
+          </wp:inline>
+        </w:drawing>
+      </w:r>
+    </w:p>
+    <w:p>
+      <w:pPr>
+        <w:ind w:firstLine="708"/>
+        <w:rPr>
+          <w:rStyle w:val="normaltextrun"/>
+          <w:b/>
+          <w:szCs w:val="28"/>
+          <w:lang w:val="en-GB"/>
+        </w:rPr>
+      </w:pPr>
+      <w:r>
+        <w:rPr>
+          <w:rStyle w:val="normaltextrun"/>
+          <w:b/>
+          <w:szCs w:val="28"/>
+          <w:lang w:val="en-GB"/>
+        </w:rPr>
+        <w:drawing>
+          <wp:inline distT="0" distB="0" distL="0" distR="0" wp14:anchorId="41EA5D80" wp14:editId="691440D2">
+            <wp:extent cx="4597400" cy="3524250"/>
+            <wp:effectExtent l="0" t="0" r="0" b="0"/>
+            <wp:docPr id="3" name="Picture 3"/>
+            <wp:cNvGraphicFramePr>
+              <a:graphicFrameLocks xmlns:a="http://schemas.openxmlformats.org/drawingml/2006/main" noChangeAspect="1"/>
+            </wp:cNvGraphicFramePr>
+            <a:graphic xmlns:a="http://schemas.openxmlformats.org/drawingml/2006/main">
+              <a:graphicData uri="http://schemas.openxmlformats.org/drawingml/2006/picture">
+                <pic:pic xmlns:pic="http://schemas.openxmlformats.org/drawingml/2006/picture">
+                  <pic:nvPicPr>
+                    <pic:cNvPr id="1" name=""/>
+                    <pic:cNvPicPr/>
+                  </pic:nvPicPr>
+                  <pic:blipFill>
+                    <a:blip r:embed="rId18"/>
+                    <a:stretch>
+                      <a:fillRect/>
+                    </a:stretch>
+                  </pic:blipFill>
+                  <pic:spPr>
+                    <a:xfrm>
+                      <a:off x="0" y="0"/>
+                      <a:ext cx="4597638" cy="3524432"/>
+                    </a:xfrm>
+                    <a:prstGeom prst="rect">
+                      <a:avLst/>
+                    </a:prstGeom>
+                  </pic:spPr>
+                </pic:pic>
+              </a:graphicData>
+            </a:graphic>
+          </wp:inline>
+        </w:drawing>
+      </w:r>
+    </w:p>
+    <w:p>
+      <w:pPr>
+        <w:ind w:firstLine="708"/>
+        <w:rPr>
+          <w:rStyle w:val="normaltextrun"/>
+          <w:b/>
+          <w:szCs w:val="28"/>
+          <w:lang w:val="en-GB"/>
+        </w:rPr>
+      </w:pPr>
+    </w:p>
+    <w:p>
+      <w:pPr>
+        <w:ind w:firstLine="708"/>
+        <w:rPr>
+          <w:rStyle w:val="normaltextrun"/>
+          <w:b/>
+          <w:szCs w:val="28"/>
+          <w:lang w:val="en-GB"/>
+        </w:rPr>
+      </w:pPr>
+    </w:p>
+    <w:p>
+      <w:pPr>
+        <w:ind w:firstLine="708"/>
+        <w:rPr>
+          <w:rStyle w:val="normaltextrun"/>
+          <w:b/>
+          <w:szCs w:val="28"/>
+          <w:lang w:val="en-GB"/>
+        </w:rPr>
+      </w:pPr>
+    </w:p>
+    <w:p>
+      <w:pPr>
+        <w:ind w:firstLine="708"/>
+        <w:rPr>
+          <w:rStyle w:val="normaltextrun"/>
+          <w:bCs/>
+          <w:szCs w:val="28"/>
+          <w:lang w:val="en-GB"/>
+        </w:rPr>
+      </w:pPr>
+      <w:r>
+        <w:rPr>
+          <w:rStyle w:val="normaltextrun"/>
+          <w:b/>
+          <w:szCs w:val="28"/>
+          <w:lang w:val="en-GB"/>
+        </w:rPr>
+        <w:lastRenderedPageBreak/>
+        <w:t>Laboratory Work Summary</w:t>
+      </w:r>
+      <w:r>
+        <w:rPr>
+          <w:rStyle w:val="normaltextrun"/>
+          <w:b/>
+          <w:szCs w:val="28"/>
+          <w:lang w:val="en-GB"/>
+        </w:rPr>
+        <w:t xml:space="preserve">: </w:t>
+      </w:r>
+      <w:r>
+        <w:rPr>
+          <w:rStyle w:val="normaltextrun"/>
+          <w:bCs/>
+          <w:szCs w:val="28"/>
+          <w:lang w:val="en-GB"/>
+        </w:rPr>
+        <w:t>At this laboratory work we created Cleansing and Data warehouse layers, created tables for them and practiced how using different methods we can move data from one layer to another.</w:t>
+      </w:r>
+      <w:r>
+        <w:rPr>
+          <w:rStyle w:val="normaltextrun"/>
+          <w:bCs/>
+          <w:szCs w:val="28"/>
+          <w:lang w:val="en-GB"/>
+        </w:rPr>
+        <w:t xml:space="preserve"> I used following methods for data movements between different layers:</w:t>
+      </w:r>
+    </w:p>
+    <w:p>
+      <w:pPr>
+        <w:pStyle w:val="paragraph"/>
+        <w:numPr>
+          <w:ilvl w:val="0"/>
+          <w:numId w:val="33"/>
+        </w:numPr>
+        <w:spacing w:before="0" w:beforeAutospacing="0" w:after="0" w:afterAutospacing="0"/>
+        <w:jc w:val="both"/>
+        <w:textAlignment w:val="baseline"/>
+        <w:rPr>
+          <w:rFonts w:ascii="Cambria" w:hAnsi="Cambria"/>
+          <w:sz w:val="28"/>
+          <w:szCs w:val="28"/>
+        </w:rPr>
+      </w:pPr>
+      <w:r>
+        <w:rPr>
+          <w:rStyle w:val="normaltextrun"/>
+          <w:rFonts w:ascii="Cambria" w:hAnsi="Cambria"/>
+          <w:sz w:val="28"/>
+          <w:szCs w:val="28"/>
+          <w:lang w:val="en-US"/>
+        </w:rPr>
+        <w:t>Explicit Cursor</w:t>
+      </w:r>
+    </w:p>
+    <w:p>
+      <w:pPr>
+        <w:pStyle w:val="paragraph"/>
+        <w:numPr>
+          <w:ilvl w:val="0"/>
+          <w:numId w:val="33"/>
+        </w:numPr>
+        <w:spacing w:before="0" w:beforeAutospacing="0" w:after="0" w:afterAutospacing="0"/>
+        <w:jc w:val="both"/>
+        <w:textAlignment w:val="baseline"/>
+        <w:rPr>
+          <w:rFonts w:ascii="Cambria" w:hAnsi="Cambria"/>
+          <w:sz w:val="28"/>
+          <w:szCs w:val="28"/>
+        </w:rPr>
+      </w:pPr>
+      <w:r>
+        <w:rPr>
+          <w:rStyle w:val="normaltextrun"/>
+          <w:rFonts w:ascii="Cambria" w:hAnsi="Cambria"/>
+          <w:sz w:val="28"/>
+          <w:szCs w:val="28"/>
+          <w:lang w:val="en-US"/>
+        </w:rPr>
+        <w:t>Explicit Cursor and FORALL Bulk Insertion</w:t>
+      </w:r>
+    </w:p>
+    <w:p>
+      <w:pPr>
+        <w:pStyle w:val="paragraph"/>
+        <w:numPr>
+          <w:ilvl w:val="0"/>
+          <w:numId w:val="33"/>
+        </w:numPr>
+        <w:spacing w:before="0" w:beforeAutospacing="0" w:after="0" w:afterAutospacing="0"/>
+        <w:jc w:val="both"/>
+        <w:textAlignment w:val="baseline"/>
+        <w:rPr>
+          <w:rFonts w:ascii="Cambria" w:hAnsi="Cambria"/>
+          <w:sz w:val="28"/>
+          <w:szCs w:val="28"/>
+        </w:rPr>
+      </w:pPr>
+      <w:r>
+        <w:rPr>
+          <w:rStyle w:val="normaltextrun"/>
+          <w:rFonts w:ascii="Cambria" w:hAnsi="Cambria"/>
+          <w:sz w:val="28"/>
+          <w:szCs w:val="28"/>
+          <w:lang w:val="en-US"/>
+        </w:rPr>
+        <w:t>Variable Cursor and FORALL Bulk Insertion</w:t>
+      </w:r>
+    </w:p>
+    <w:p>
+      <w:pPr>
+        <w:pStyle w:val="paragraph"/>
+        <w:numPr>
+          <w:ilvl w:val="0"/>
+          <w:numId w:val="33"/>
+        </w:numPr>
+        <w:spacing w:before="0" w:beforeAutospacing="0" w:after="0" w:afterAutospacing="0"/>
+        <w:jc w:val="both"/>
+        <w:textAlignment w:val="baseline"/>
+        <w:rPr>
+          <w:rFonts w:ascii="Cambria" w:hAnsi="Cambria"/>
+          <w:sz w:val="28"/>
+          <w:szCs w:val="28"/>
+        </w:rPr>
+      </w:pPr>
+      <w:r>
+        <w:rPr>
+          <w:rStyle w:val="normaltextrun"/>
+          <w:rFonts w:ascii="Cambria" w:hAnsi="Cambria"/>
+          <w:sz w:val="28"/>
+          <w:szCs w:val="28"/>
+          <w:lang w:val="ru-RU"/>
+        </w:rPr>
+        <w:t xml:space="preserve">Merge </w:t>
+      </w:r>
     </w:p>
     <w:sectPr>
       <w:pgSz w:w="11906" w:h="16838"/>
@@ -7345,6 +7667,119 @@
     </w:lvl>
   </w:abstractNum>
   <w:abstractNum w:abstractNumId="26" w15:restartNumberingAfterBreak="0">
+    <w:nsid w:val="72FF6BB4"/>
+    <w:multiLevelType w:val="hybridMultilevel"/>
+    <w:tmpl w:val="344A78E4"/>
+    <w:lvl w:ilvl="0" w:tplc="08090001">
+      <w:start w:val="1"/>
+      <w:numFmt w:val="bullet"/>
+      <w:lvlText w:val=""/>
+      <w:lvlJc w:val="left"/>
+      <w:pPr>
+        <w:ind w:left="720" w:hanging="360"/>
+      </w:pPr>
+      <w:rPr>
+        <w:rFonts w:ascii="Symbol" w:hAnsi="Symbol" w:hint="default"/>
+      </w:rPr>
+    </w:lvl>
+    <w:lvl w:ilvl="1" w:tplc="08090003" w:tentative="1">
+      <w:start w:val="1"/>
+      <w:numFmt w:val="bullet"/>
+      <w:lvlText w:val="o"/>
+      <w:lvlJc w:val="left"/>
+      <w:pPr>
+        <w:ind w:left="1440" w:hanging="360"/>
+      </w:pPr>
+      <w:rPr>
+        <w:rFonts w:ascii="Courier New" w:hAnsi="Courier New" w:cs="Courier New" w:hint="default"/>
+      </w:rPr>
+    </w:lvl>
+    <w:lvl w:ilvl="2" w:tplc="08090005" w:tentative="1">
+      <w:start w:val="1"/>
+      <w:numFmt w:val="bullet"/>
+      <w:lvlText w:val=""/>
+      <w:lvlJc w:val="left"/>
+      <w:pPr>
+        <w:ind w:left="2160" w:hanging="360"/>
+      </w:pPr>
+      <w:rPr>
+        <w:rFonts w:ascii="Wingdings" w:hAnsi="Wingdings" w:hint="default"/>
+      </w:rPr>
+    </w:lvl>
+    <w:lvl w:ilvl="3" w:tplc="08090001" w:tentative="1">
+      <w:start w:val="1"/>
+      <w:numFmt w:val="bullet"/>
+      <w:lvlText w:val=""/>
+      <w:lvlJc w:val="left"/>
+      <w:pPr>
+        <w:ind w:left="2880" w:hanging="360"/>
+      </w:pPr>
+      <w:rPr>
+        <w:rFonts w:ascii="Symbol" w:hAnsi="Symbol" w:hint="default"/>
+      </w:rPr>
+    </w:lvl>
+    <w:lvl w:ilvl="4" w:tplc="08090003" w:tentative="1">
+      <w:start w:val="1"/>
+      <w:numFmt w:val="bullet"/>
+      <w:lvlText w:val="o"/>
+      <w:lvlJc w:val="left"/>
+      <w:pPr>
+        <w:ind w:left="3600" w:hanging="360"/>
+      </w:pPr>
+      <w:rPr>
+        <w:rFonts w:ascii="Courier New" w:hAnsi="Courier New" w:cs="Courier New" w:hint="default"/>
+      </w:rPr>
+    </w:lvl>
+    <w:lvl w:ilvl="5" w:tplc="08090005" w:tentative="1">
+      <w:start w:val="1"/>
+      <w:numFmt w:val="bullet"/>
+      <w:lvlText w:val=""/>
+      <w:lvlJc w:val="left"/>
+      <w:pPr>
+        <w:ind w:left="4320" w:hanging="360"/>
+      </w:pPr>
+      <w:rPr>
+        <w:rFonts w:ascii="Wingdings" w:hAnsi="Wingdings" w:hint="default"/>
+      </w:rPr>
+    </w:lvl>
+    <w:lvl w:ilvl="6" w:tplc="08090001" w:tentative="1">
+      <w:start w:val="1"/>
+      <w:numFmt w:val="bullet"/>
+      <w:lvlText w:val=""/>
+      <w:lvlJc w:val="left"/>
+      <w:pPr>
+        <w:ind w:left="5040" w:hanging="360"/>
+      </w:pPr>
+      <w:rPr>
+        <w:rFonts w:ascii="Symbol" w:hAnsi="Symbol" w:hint="default"/>
+      </w:rPr>
+    </w:lvl>
+    <w:lvl w:ilvl="7" w:tplc="08090003" w:tentative="1">
+      <w:start w:val="1"/>
+      <w:numFmt w:val="bullet"/>
+      <w:lvlText w:val="o"/>
+      <w:lvlJc w:val="left"/>
+      <w:pPr>
+        <w:ind w:left="5760" w:hanging="360"/>
+      </w:pPr>
+      <w:rPr>
+        <w:rFonts w:ascii="Courier New" w:hAnsi="Courier New" w:cs="Courier New" w:hint="default"/>
+      </w:rPr>
+    </w:lvl>
+    <w:lvl w:ilvl="8" w:tplc="08090005" w:tentative="1">
+      <w:start w:val="1"/>
+      <w:numFmt w:val="bullet"/>
+      <w:lvlText w:val=""/>
+      <w:lvlJc w:val="left"/>
+      <w:pPr>
+        <w:ind w:left="6480" w:hanging="360"/>
+      </w:pPr>
+      <w:rPr>
+        <w:rFonts w:ascii="Wingdings" w:hAnsi="Wingdings" w:hint="default"/>
+      </w:rPr>
+    </w:lvl>
+  </w:abstractNum>
+  <w:abstractNum w:abstractNumId="27" w15:restartNumberingAfterBreak="0">
     <w:nsid w:val="73C4066A"/>
     <w:multiLevelType w:val="hybridMultilevel"/>
     <w:tmpl w:val="C32C023C"/>
@@ -7433,7 +7868,7 @@
       </w:pPr>
     </w:lvl>
   </w:abstractNum>
-  <w:abstractNum w:abstractNumId="27" w15:restartNumberingAfterBreak="0">
+  <w:abstractNum w:abstractNumId="28" w15:restartNumberingAfterBreak="0">
     <w:nsid w:val="776411DD"/>
     <w:multiLevelType w:val="hybridMultilevel"/>
     <w:tmpl w:val="07A24DD4"/>
@@ -7546,7 +7981,7 @@
       </w:rPr>
     </w:lvl>
   </w:abstractNum>
-  <w:abstractNum w:abstractNumId="28" w15:restartNumberingAfterBreak="0">
+  <w:abstractNum w:abstractNumId="29" w15:restartNumberingAfterBreak="0">
     <w:nsid w:val="784B38D3"/>
     <w:multiLevelType w:val="multilevel"/>
     <w:tmpl w:val="6DD87AF6"/>
@@ -7695,7 +8130,7 @@
       </w:rPr>
     </w:lvl>
   </w:abstractNum>
-  <w:abstractNum w:abstractNumId="29" w15:restartNumberingAfterBreak="0">
+  <w:abstractNum w:abstractNumId="30" w15:restartNumberingAfterBreak="0">
     <w:nsid w:val="7B2214F6"/>
     <w:multiLevelType w:val="hybridMultilevel"/>
     <w:tmpl w:val="ACC208AE"/>
@@ -7808,7 +8243,7 @@
       </w:rPr>
     </w:lvl>
   </w:abstractNum>
-  <w:abstractNum w:abstractNumId="30" w15:restartNumberingAfterBreak="0">
+  <w:abstractNum w:abstractNumId="31" w15:restartNumberingAfterBreak="0">
     <w:nsid w:val="7BBF2F30"/>
     <w:multiLevelType w:val="hybridMultilevel"/>
     <w:tmpl w:val="26747C50"/>
@@ -7921,7 +8356,7 @@
       </w:rPr>
     </w:lvl>
   </w:abstractNum>
-  <w:abstractNum w:abstractNumId="31" w15:restartNumberingAfterBreak="0">
+  <w:abstractNum w:abstractNumId="32" w15:restartNumberingAfterBreak="0">
     <w:nsid w:val="7F372C01"/>
     <w:multiLevelType w:val="hybridMultilevel"/>
     <w:tmpl w:val="9BBC1EAC"/>
@@ -8041,7 +8476,7 @@
     <w:abstractNumId w:val="4"/>
   </w:num>
   <w:num w:numId="3">
-    <w:abstractNumId w:val="26"/>
+    <w:abstractNumId w:val="27"/>
   </w:num>
   <w:num w:numId="4">
     <w:abstractNumId w:val="9"/>
@@ -8074,10 +8509,10 @@
     <w:abstractNumId w:val="19"/>
   </w:num>
   <w:num w:numId="14">
-    <w:abstractNumId w:val="31"/>
+    <w:abstractNumId w:val="32"/>
   </w:num>
   <w:num w:numId="15">
-    <w:abstractNumId w:val="30"/>
+    <w:abstractNumId w:val="31"/>
   </w:num>
   <w:num w:numId="16">
     <w:abstractNumId w:val="14"/>
@@ -8089,7 +8524,7 @@
     <w:abstractNumId w:val="3"/>
   </w:num>
   <w:num w:numId="19">
-    <w:abstractNumId w:val="29"/>
+    <w:abstractNumId w:val="30"/>
   </w:num>
   <w:num w:numId="20">
     <w:abstractNumId w:val="5"/>
@@ -8098,7 +8533,7 @@
     <w:abstractNumId w:val="20"/>
   </w:num>
   <w:num w:numId="22">
-    <w:abstractNumId w:val="27"/>
+    <w:abstractNumId w:val="28"/>
   </w:num>
   <w:num w:numId="23">
     <w:abstractNumId w:val="24"/>
@@ -8113,7 +8548,7 @@
     <w:abstractNumId w:val="0"/>
   </w:num>
   <w:num w:numId="27">
-    <w:abstractNumId w:val="28"/>
+    <w:abstractNumId w:val="29"/>
   </w:num>
   <w:num w:numId="28">
     <w:abstractNumId w:val="23"/>
@@ -8129,6 +8564,9 @@
   </w:num>
   <w:num w:numId="32">
     <w:abstractNumId w:val="2"/>
+  </w:num>
+  <w:num w:numId="33">
+    <w:abstractNumId w:val="26"/>
   </w:num>
 </w:numbering>
 </file>
@@ -8256,6 +8694,7 @@
     <w:lsdException w:name="HTML Sample" w:semiHidden="1" w:unhideWhenUsed="1"/>
     <w:lsdException w:name="HTML Typewriter" w:semiHidden="1" w:unhideWhenUsed="1"/>
     <w:lsdException w:name="HTML Variable" w:semiHidden="1" w:unhideWhenUsed="1"/>
+    <w:lsdException w:name="Normal Table" w:semiHidden="1" w:unhideWhenUsed="1"/>
     <w:lsdException w:name="annotation subject" w:semiHidden="1" w:unhideWhenUsed="1"/>
     <w:lsdException w:name="No List" w:semiHidden="1" w:unhideWhenUsed="1"/>
     <w:lsdException w:name="Outline List 1" w:semiHidden="1" w:unhideWhenUsed="1"/>
@@ -8298,8 +8737,11 @@
     <w:lsdException w:name="Table Contemporary" w:semiHidden="1" w:unhideWhenUsed="1"/>
     <w:lsdException w:name="Table Elegant" w:semiHidden="1" w:unhideWhenUsed="1"/>
     <w:lsdException w:name="Table Professional" w:semiHidden="1" w:unhideWhenUsed="1"/>
+    <w:lsdException w:name="Table Subtle 1" w:semiHidden="1" w:unhideWhenUsed="1"/>
     <w:lsdException w:name="Table Subtle 2" w:semiHidden="1" w:unhideWhenUsed="1"/>
     <w:lsdException w:name="Table Web 1" w:semiHidden="1" w:unhideWhenUsed="1"/>
+    <w:lsdException w:name="Table Web 2" w:semiHidden="1" w:unhideWhenUsed="1"/>
+    <w:lsdException w:name="Table Web 3" w:semiHidden="1" w:unhideWhenUsed="1"/>
     <w:lsdException w:name="Balloon Text" w:semiHidden="1" w:unhideWhenUsed="1"/>
     <w:lsdException w:name="Table Grid" w:uiPriority="39"/>
     <w:lsdException w:name="Table Theme" w:semiHidden="1" w:unhideWhenUsed="1"/>

</xml_diff>